<commit_message>
debug the str/int issue for missing dict
</commit_message>
<xml_diff>
--- a/pur_doc/templates/nl.docx
+++ b/pur_doc/templates/nl.docx
@@ -346,7 +346,7 @@
           <w:szCs w:val="16"/>
           <w:lang w:val="en-US"/>
         </w:rPr>
-        <w:t>2020-02-15</w:t>
+        <w:t>2020-02-17</w:t>
       </w:r>
       <w:r>
         <w:rPr>
@@ -627,7 +627,7 @@
           <w:szCs w:val="16"/>
           <w:lang w:val="en-US"/>
         </w:rPr>
-        <w:t>2020-02-15</w:t>
+        <w:t>2020-02-17</w:t>
       </w:r>
       <w:r>
         <w:rPr>
@@ -3193,7 +3193,23 @@
                 <w:sz w:val="18"/>
                 <w:szCs w:val="18"/>
               </w:rPr>
-              <w:t xml:space="preserve"> }}</w:t>
+              <w:t xml:space="preserve"> is number</w:t>
+            </w:r>
+            <w:r>
+              <w:rPr>
+                <w:rFonts w:ascii="Arial" w:hAnsi="Arial" w:cs="Arial"/>
+                <w:sz w:val="18"/>
+                <w:szCs w:val="18"/>
+              </w:rPr>
+              <w:t xml:space="preserve"> </w:t>
+            </w:r>
+            <w:r>
+              <w:rPr>
+                <w:rFonts w:ascii="Arial" w:hAnsi="Arial" w:cs="Arial"/>
+                <w:sz w:val="18"/>
+                <w:szCs w:val="18"/>
+              </w:rPr>
+              <w:t>}}</w:t>
             </w:r>
           </w:p>
         </w:tc>
@@ -3604,7 +3620,7 @@
                 <w:sz w:val="18"/>
                 <w:szCs w:val="18"/>
               </w:rPr>
-              <w:t>{{ part.</w:t>
+              <w:t>{{part.</w:t>
             </w:r>
             <w:r>
               <w:rPr>
@@ -3652,7 +3668,25 @@
                 <w:sz w:val="18"/>
                 <w:szCs w:val="18"/>
               </w:rPr>
-              <w:t xml:space="preserve">_vol[year] </w:t>
+              <w:t>_vol[year]</w:t>
+            </w:r>
+            <w:r>
+              <w:rPr>
+                <w:rFonts w:ascii="Arial" w:hAnsi="Arial" w:cs="Arial"/>
+                <w:sz w:val="18"/>
+                <w:szCs w:val="18"/>
+              </w:rPr>
+              <w:t xml:space="preserve"> is number</w:t>
+            </w:r>
+            <w:bookmarkStart w:id="0" w:name="_GoBack"/>
+            <w:bookmarkEnd w:id="0"/>
+            <w:r>
+              <w:rPr>
+                <w:rFonts w:ascii="Arial" w:hAnsi="Arial" w:cs="Arial"/>
+                <w:sz w:val="18"/>
+                <w:szCs w:val="18"/>
+              </w:rPr>
+              <w:t xml:space="preserve"> </w:t>
             </w:r>
             <w:r>
               <w:rPr>
@@ -4562,7 +4596,6 @@
           <w:szCs w:val="22"/>
           <w:lang w:val="en-GB"/>
         </w:rPr>
-        <w:lastRenderedPageBreak/>
         <w:t xml:space="preserve">+/- </w:t>
       </w:r>
       <w:r>
@@ -7187,6 +7220,7 @@
           <w:szCs w:val="16"/>
           <w:lang w:val="en-US"/>
         </w:rPr>
+        <w:lastRenderedPageBreak/>
         <w:t>The tooling costs as listed above are 100% of the respective tool costs.</w:t>
       </w:r>
     </w:p>
@@ -12859,8 +12893,6 @@
         </w:rPr>
         <w:t xml:space="preserve">. </w:t>
       </w:r>
-      <w:bookmarkStart w:id="0" w:name="_GoBack"/>
-      <w:bookmarkEnd w:id="0"/>
     </w:p>
     <w:p>
       <w:pPr>
@@ -21899,7 +21931,7 @@
                 <w:szCs w:val="16"/>
                 <w:lang w:val="en-US"/>
               </w:rPr>
-              <w:t>2/15/2020</w:t>
+              <w:t>2/17/2020</w:t>
             </w:r>
             <w:r>
               <w:rPr>
@@ -26966,6 +26998,39 @@
 </file>
 
 <file path=customXml/item1.xml><?xml version="1.0" encoding="utf-8"?>
+<?mso-contentType ?>
+<FormTemplates xmlns="http://schemas.microsoft.com/sharepoint/v3/contenttype/forms">
+  <Display>DocumentLibraryForm</Display>
+  <Edit>DocumentLibraryForm</Edit>
+  <New>DocumentLibraryForm</New>
+</FormTemplates>
+</file>
+
+<file path=customXml/item2.xml><?xml version="1.0" encoding="utf-8"?>
+<p:properties xmlns:p="http://schemas.microsoft.com/office/2006/metadata/properties" xmlns:xsi="http://www.w3.org/2001/XMLSchema-instance" xmlns:pc="http://schemas.microsoft.com/office/infopath/2007/PartnerControls">
+  <documentManagement>
+    <SharedWithUsers xmlns="5cdf7d9e-53e8-4c4f-b688-949cb56554a7">
+      <UserInfo>
+        <DisplayName>Hoffman, Kevin</DisplayName>
+        <AccountId>95</AccountId>
+        <AccountType/>
+      </UserInfo>
+      <UserInfo>
+        <DisplayName>Pandele, Mircea Andrei</DisplayName>
+        <AccountId>166</AccountId>
+        <AccountType/>
+      </UserInfo>
+      <UserInfo>
+        <DisplayName>Bologa, Carmen Ionela</DisplayName>
+        <AccountId>193</AccountId>
+        <AccountType/>
+      </UserInfo>
+    </SharedWithUsers>
+  </documentManagement>
+</p:properties>
+</file>
+
+<file path=customXml/item3.xml><?xml version="1.0" encoding="utf-8"?>
 <ct:contentTypeSchema xmlns:ct="http://schemas.microsoft.com/office/2006/metadata/contentType" xmlns:ma="http://schemas.microsoft.com/office/2006/metadata/properties/metaAttributes" ct:_="" ma:_="" ma:contentTypeName="Document" ma:contentTypeID="0x010100C329B6A666F004498EB2479DC744BA24" ma:contentTypeVersion="6" ma:contentTypeDescription="Create a new document." ma:contentTypeScope="" ma:versionID="9de3bfc8039f377ac67388b54d156dc8">
   <xsd:schema xmlns:xsd="http://www.w3.org/2001/XMLSchema" xmlns:xs="http://www.w3.org/2001/XMLSchema" xmlns:p="http://schemas.microsoft.com/office/2006/metadata/properties" xmlns:ns2="160d7193-39b1-4601-8310-d909929a9227" xmlns:ns3="5cdf7d9e-53e8-4c4f-b688-949cb56554a7" targetNamespace="http://schemas.microsoft.com/office/2006/metadata/properties" ma:root="true" ma:fieldsID="ee17dcab7a072aa4791616a979ec500c" ns2:_="" ns3:_="">
     <xsd:import namespace="160d7193-39b1-4601-8310-d909929a9227"/>
@@ -27142,44 +27207,29 @@
 </ct:contentTypeSchema>
 </file>
 
-<file path=customXml/item2.xml><?xml version="1.0" encoding="utf-8"?>
-<?mso-contentType ?>
-<FormTemplates xmlns="http://schemas.microsoft.com/sharepoint/v3/contenttype/forms">
-  <Display>DocumentLibraryForm</Display>
-  <Edit>DocumentLibraryForm</Edit>
-  <New>DocumentLibraryForm</New>
-</FormTemplates>
-</file>
-
-<file path=customXml/item3.xml><?xml version="1.0" encoding="utf-8"?>
-<p:properties xmlns:p="http://schemas.microsoft.com/office/2006/metadata/properties" xmlns:xsi="http://www.w3.org/2001/XMLSchema-instance" xmlns:pc="http://schemas.microsoft.com/office/infopath/2007/PartnerControls">
-  <documentManagement>
-    <SharedWithUsers xmlns="5cdf7d9e-53e8-4c4f-b688-949cb56554a7">
-      <UserInfo>
-        <DisplayName>Hoffman, Kevin</DisplayName>
-        <AccountId>95</AccountId>
-        <AccountType/>
-      </UserInfo>
-      <UserInfo>
-        <DisplayName>Pandele, Mircea Andrei</DisplayName>
-        <AccountId>166</AccountId>
-        <AccountType/>
-      </UserInfo>
-      <UserInfo>
-        <DisplayName>Bologa, Carmen Ionela</DisplayName>
-        <AccountId>193</AccountId>
-        <AccountType/>
-      </UserInfo>
-    </SharedWithUsers>
-  </documentManagement>
-</p:properties>
-</file>
-
 <file path=customXml/item4.xml><?xml version="1.0" encoding="utf-8"?>
 <b:Sources xmlns:b="http://schemas.openxmlformats.org/officeDocument/2006/bibliography" xmlns="http://schemas.openxmlformats.org/officeDocument/2006/bibliography" SelectedStyle="\APA.XSL" StyleName="APA"/>
 </file>
 
 <file path=customXml/itemProps1.xml><?xml version="1.0" encoding="utf-8"?>
+<ds:datastoreItem xmlns:ds="http://schemas.openxmlformats.org/officeDocument/2006/customXml" ds:itemID="{9127B267-CF7E-45F2-9797-04066149AF65}">
+  <ds:schemaRefs>
+    <ds:schemaRef ds:uri="http://schemas.microsoft.com/sharepoint/v3/contenttype/forms"/>
+  </ds:schemaRefs>
+</ds:datastoreItem>
+</file>
+
+<file path=customXml/itemProps2.xml><?xml version="1.0" encoding="utf-8"?>
+<ds:datastoreItem xmlns:ds="http://schemas.openxmlformats.org/officeDocument/2006/customXml" ds:itemID="{9F2F42A4-3C4F-477E-BCA9-7F75D63F9C5F}">
+  <ds:schemaRefs>
+    <ds:schemaRef ds:uri="http://schemas.microsoft.com/office/2006/metadata/properties"/>
+    <ds:schemaRef ds:uri="http://schemas.microsoft.com/office/infopath/2007/PartnerControls"/>
+    <ds:schemaRef ds:uri="5cdf7d9e-53e8-4c4f-b688-949cb56554a7"/>
+  </ds:schemaRefs>
+</ds:datastoreItem>
+</file>
+
+<file path=customXml/itemProps3.xml><?xml version="1.0" encoding="utf-8"?>
 <ds:datastoreItem xmlns:ds="http://schemas.openxmlformats.org/officeDocument/2006/customXml" ds:itemID="{694D715E-8885-4BC6-B331-8F62B7843438}">
   <ds:schemaRefs>
     <ds:schemaRef ds:uri="http://schemas.microsoft.com/office/2006/metadata/contentType"/>
@@ -27198,26 +27248,8 @@
 </ds:datastoreItem>
 </file>
 
-<file path=customXml/itemProps2.xml><?xml version="1.0" encoding="utf-8"?>
-<ds:datastoreItem xmlns:ds="http://schemas.openxmlformats.org/officeDocument/2006/customXml" ds:itemID="{9127B267-CF7E-45F2-9797-04066149AF65}">
-  <ds:schemaRefs>
-    <ds:schemaRef ds:uri="http://schemas.microsoft.com/sharepoint/v3/contenttype/forms"/>
-  </ds:schemaRefs>
-</ds:datastoreItem>
-</file>
-
-<file path=customXml/itemProps3.xml><?xml version="1.0" encoding="utf-8"?>
-<ds:datastoreItem xmlns:ds="http://schemas.openxmlformats.org/officeDocument/2006/customXml" ds:itemID="{9F2F42A4-3C4F-477E-BCA9-7F75D63F9C5F}">
-  <ds:schemaRefs>
-    <ds:schemaRef ds:uri="http://schemas.microsoft.com/office/2006/metadata/properties"/>
-    <ds:schemaRef ds:uri="http://schemas.microsoft.com/office/infopath/2007/PartnerControls"/>
-    <ds:schemaRef ds:uri="5cdf7d9e-53e8-4c4f-b688-949cb56554a7"/>
-  </ds:schemaRefs>
-</ds:datastoreItem>
-</file>
-
 <file path=customXml/itemProps4.xml><?xml version="1.0" encoding="utf-8"?>
-<ds:datastoreItem xmlns:ds="http://schemas.openxmlformats.org/officeDocument/2006/customXml" ds:itemID="{FABC063A-9A8E-4C40-9B13-8317CB5BE4DB}">
+<ds:datastoreItem xmlns:ds="http://schemas.openxmlformats.org/officeDocument/2006/customXml" ds:itemID="{34B4DC99-C6C5-4599-A4ED-47B46ED6C6C0}">
   <ds:schemaRefs>
     <ds:schemaRef ds:uri="http://schemas.openxmlformats.org/officeDocument/2006/bibliography"/>
   </ds:schemaRefs>

</xml_diff>